<commit_message>
Comp checks 1&2, zodiac and ch3 practice excercises
</commit_message>
<xml_diff>
--- a/CIS253/ch1/Ch1CompCheckEdward.docx
+++ b/CIS253/ch1/Ch1CompCheckEdward.docx
@@ -8,6 +8,7 @@
           <w:ilvl w:val="0"/>
           <w:numId w:val="1"/>
         </w:numPr>
+        <w:ind w:left="1440" w:hanging="1080"/>
       </w:pPr>
       <w:r>
         <w:t>What is the default extension that most Web servers use to process PHP scripts?</w:t>
@@ -133,10 +134,7 @@
         </w:numPr>
       </w:pPr>
       <w:r>
-        <w:t>You are not required t</w:t>
-      </w:r>
-      <w:r>
-        <w:t xml:space="preserve">o initialize a variable when you first declare it in PHP.  </w:t>
+        <w:t xml:space="preserve">You are not required to initialize a variable when you first declare it in PHP.  </w:t>
       </w:r>
     </w:p>
     <w:p>
@@ -215,10 +213,7 @@
         </w:numPr>
       </w:pPr>
       <w:r>
-        <w:t>Exp</w:t>
-      </w:r>
-      <w:r>
-        <w:t xml:space="preserve">lain the purpose of the NULL data type. </w:t>
+        <w:t xml:space="preserve">Explain the purpose of the NULL data type. </w:t>
       </w:r>
     </w:p>
     <w:p>
@@ -295,10 +290,7 @@
         </w:numPr>
       </w:pPr>
       <w:r>
-        <w:t xml:space="preserve"> Tru</w:t>
-      </w:r>
-      <w:r>
-        <w:t>e, False</w:t>
+        <w:t xml:space="preserve"> True, False</w:t>
       </w:r>
     </w:p>
     <w:p>
@@ -445,10 +437,7 @@
       </w:r>
       <w:proofErr w:type="gramEnd"/>
       <w:r>
-        <w:t xml:space="preserve"> (&amp;&amp;) operator returns </w:t>
-      </w:r>
-      <w:r>
-        <w:t>TRUE if _______.</w:t>
+        <w:t xml:space="preserve"> (&amp;&amp;) operator returns TRUE if _______.</w:t>
       </w:r>
     </w:p>
     <w:p>
@@ -516,10 +505,7 @@
         </w:numPr>
       </w:pPr>
       <w:r>
-        <w:t>The order of priority in which operations in an e</w:t>
-      </w:r>
-      <w:r>
-        <w:t>xpression are evaluated is known as ______.</w:t>
+        <w:t>The order of priority in which operations in an expression are evaluated is known as ______.</w:t>
       </w:r>
     </w:p>
     <w:p>

</xml_diff>